<commit_message>
update (fin des prépas)
</commit_message>
<xml_diff>
--- a/Mes Prépas/Hike/Organisation Hike.docx
+++ b/Mes Prépas/Hike/Organisation Hike.docx
@@ -24,6 +24,7 @@
       </w:r>
     </w:p>
     <w:p>
+      <w:bookmarkStart w:id="0" w:name="_Hlk140589011"/>
       <w:r>
         <w:t xml:space="preserve">Histoire : L’heure est grave, le roi de </w:t>
       </w:r>
@@ -58,6 +59,7 @@
         <w:t xml:space="preserve">. </w:t>
       </w:r>
     </w:p>
+    <w:bookmarkEnd w:id="0"/>
     <w:p>
       <w:pPr>
         <w:pStyle w:val="Paragraphedeliste"/>
@@ -82,6 +84,7 @@
       <w:pPr>
         <w:pStyle w:val="Paragraphedeliste"/>
       </w:pPr>
+      <w:bookmarkStart w:id="1" w:name="_Hlk140589096"/>
       <w:r>
         <w:t>Mise en équipe : dès qu’ils arrivent à la plaine :</w:t>
       </w:r>
@@ -125,6 +128,7 @@
         <w:t xml:space="preserve"> (tracé plus court)</w:t>
       </w:r>
     </w:p>
+    <w:bookmarkEnd w:id="1"/>
     <w:p>
       <w:pPr>
         <w:pStyle w:val="Paragraphedeliste"/>
@@ -152,6 +156,7 @@
       <w:pPr>
         <w:pStyle w:val="Paragraphedeliste"/>
       </w:pPr>
+      <w:bookmarkStart w:id="2" w:name="_Hlk140589858"/>
       <w:r>
         <w:t>Défi photo + course d’orientation (faire attention à vérifier les sentiers la veille)</w:t>
       </w:r>
@@ -491,6 +496,7 @@
         <w:t>Trouver le plus d’objets rouges(différents) en 2min</w:t>
       </w:r>
     </w:p>
+    <w:bookmarkEnd w:id="2"/>
     <w:p>
       <w:pPr>
         <w:pStyle w:val="Paragraphedeliste"/>
@@ -551,6 +557,7 @@
         <w:pStyle w:val="Paragraphedeliste"/>
         <w:ind w:firstLine="696"/>
       </w:pPr>
+      <w:bookmarkStart w:id="3" w:name="_Hlk140590231"/>
       <w:r>
         <w:t>Activité sympa</w:t>
       </w:r>
@@ -802,6 +809,7 @@
         <w:t xml:space="preserve">. </w:t>
       </w:r>
     </w:p>
+    <w:bookmarkEnd w:id="3"/>
     <w:p>
       <w:pPr>
         <w:ind w:left="360"/>
@@ -827,10 +835,12 @@
         <w:pStyle w:val="Paragraphedeliste"/>
         <w:ind w:firstLine="696"/>
       </w:pPr>
+      <w:bookmarkStart w:id="4" w:name="_Hlk140590324"/>
       <w:r>
         <w:t xml:space="preserve">Suivre la carte que je fourni (pas le chemin le plus court, mais le plus sécurisé avec le moins de voitures. </w:t>
       </w:r>
     </w:p>
+    <w:bookmarkEnd w:id="4"/>
     <w:p>
       <w:pPr>
         <w:pStyle w:val="Paragraphedeliste"/>
@@ -845,10 +855,12 @@
           <w:numId w:val="2"/>
         </w:numPr>
       </w:pPr>
+      <w:bookmarkStart w:id="5" w:name="_Hlk140590338"/>
       <w:r>
         <w:t>Correction du jeu du matin par les enfants :</w:t>
       </w:r>
     </w:p>
+    <w:bookmarkEnd w:id="5"/>
     <w:p>
       <w:pPr>
         <w:pStyle w:val="Paragraphedeliste"/>
@@ -858,7 +870,11 @@
       </w:pPr>
       <w:r>
         <w:tab/>
-        <w:t>Idée : pendant que les enfants seront en activité de l’après-midi / pendant le temps de midi, je récupère toutes les photos et fait un PowerPoint avec toutes les photos</w:t>
+        <w:t xml:space="preserve">Idée : </w:t>
+      </w:r>
+      <w:bookmarkStart w:id="6" w:name="_Hlk140590407"/>
+      <w:r>
+        <w:t>pendant que les enfants seront en activité de l’après-midi / pendant le temps de midi, je récupère toutes les photos et fait un PowerPoint avec toutes les photos</w:t>
       </w:r>
       <w:r>
         <w:t>.</w:t>
@@ -878,9 +894,21 @@
         <w:t>PowerPoint</w:t>
       </w:r>
       <w:r>
-        <w:t>, chaque équipe va corriger les photos d’une autre équipe et les différents points leurs seront attribués en fonction des autres corrections.</w:t>
-      </w:r>
-    </w:p>
+        <w:t xml:space="preserve">, chaque équipe va corriger les photos d’une autre équipe et les différents points leurs seront attribués en fonction des autres </w:t>
+      </w:r>
+      <w:proofErr w:type="gramStart"/>
+      <w:r>
+        <w:t>corrections.</w:t>
+      </w:r>
+      <w:r>
+        <w:t>/</w:t>
+      </w:r>
+      <w:proofErr w:type="gramEnd"/>
+      <w:r>
+        <w:t xml:space="preserve"> les imprimer</w:t>
+      </w:r>
+    </w:p>
+    <w:bookmarkEnd w:id="6"/>
     <w:p>
       <w:pPr>
         <w:pStyle w:val="Paragraphedeliste"/>
@@ -897,6 +925,7 @@
           <w:numId w:val="2"/>
         </w:numPr>
       </w:pPr>
+      <w:bookmarkStart w:id="7" w:name="_Hlk140590682"/>
       <w:r>
         <w:t>Soirée :</w:t>
       </w:r>
@@ -1043,6 +1072,7 @@
       </w:r>
     </w:p>
     <w:p/>
+    <w:bookmarkEnd w:id="7"/>
     <w:p>
       <w:pPr>
         <w:pStyle w:val="Paragraphedeliste"/>
@@ -1063,6 +1093,7 @@
       <w:pPr>
         <w:pStyle w:val="Paragraphedeliste"/>
       </w:pPr>
+      <w:bookmarkStart w:id="8" w:name="_Hlk140590910"/>
       <w:r>
         <w:t xml:space="preserve">- </w:t>
       </w:r>
@@ -1113,6 +1144,7 @@
       <w:r>
         <w:t xml:space="preserve">nger avec les animateurs </w:t>
       </w:r>
+      <w:bookmarkEnd w:id="8"/>
     </w:p>
     <w:sectPr>
       <w:pgSz w:w="11906" w:h="16838"/>

</xml_diff>